<commit_message>
Entrega definitiva a playful
</commit_message>
<xml_diff>
--- a/Informe de implementación de tema wordpress para Playful.docx
+++ b/Informe de implementación de tema wordpress para Playful.docx
@@ -763,7 +763,125 @@
           <w:sz w:val="24"/>
           <w:szCs w:val="24"/>
         </w:rPr>
-        <w:t xml:space="preserve"> en este mismo debe seleccionar la base de datos que importo anteriormente.</w:t>
+        <w:t xml:space="preserve"> en este mismo debe seleccionar la base de datos que importo </w:t>
+      </w:r>
+      <w:proofErr w:type="spellStart"/>
+      <w:proofErr w:type="gramStart"/>
+      <w:r>
+        <w:rPr>
+          <w:color w:val="1F3864" w:themeColor="accent1" w:themeShade="80"/>
+          <w:sz w:val="24"/>
+          <w:szCs w:val="24"/>
+        </w:rPr>
+        <w:t>anteriormente.</w:t>
+      </w:r>
+      <w:r>
+        <w:rPr>
+          <w:color w:val="1F3864" w:themeColor="accent1" w:themeShade="80"/>
+          <w:sz w:val="24"/>
+          <w:szCs w:val="24"/>
+        </w:rPr>
+        <w:t>NOTA</w:t>
+      </w:r>
+      <w:proofErr w:type="gramEnd"/>
+      <w:r>
+        <w:rPr>
+          <w:color w:val="1F3864" w:themeColor="accent1" w:themeShade="80"/>
+          <w:sz w:val="24"/>
+          <w:szCs w:val="24"/>
+        </w:rPr>
+        <w:t>:el</w:t>
+      </w:r>
+      <w:proofErr w:type="spellEnd"/>
+      <w:r>
+        <w:rPr>
+          <w:color w:val="1F3864" w:themeColor="accent1" w:themeShade="80"/>
+          <w:sz w:val="24"/>
+          <w:szCs w:val="24"/>
+        </w:rPr>
+        <w:t xml:space="preserve"> nombre de la carpeta contenedora del </w:t>
+      </w:r>
+      <w:proofErr w:type="spellStart"/>
+      <w:r>
+        <w:rPr>
+          <w:color w:val="1F3864" w:themeColor="accent1" w:themeShade="80"/>
+          <w:sz w:val="24"/>
+          <w:szCs w:val="24"/>
+        </w:rPr>
+        <w:t>wordpress</w:t>
+      </w:r>
+      <w:proofErr w:type="spellEnd"/>
+      <w:r>
+        <w:rPr>
+          <w:color w:val="1F3864" w:themeColor="accent1" w:themeShade="80"/>
+          <w:sz w:val="24"/>
+          <w:szCs w:val="24"/>
+        </w:rPr>
+        <w:t xml:space="preserve"> debe llamarse:”</w:t>
+      </w:r>
+      <w:proofErr w:type="spellStart"/>
+      <w:r>
+        <w:rPr>
+          <w:color w:val="1F3864" w:themeColor="accent1" w:themeShade="80"/>
+          <w:sz w:val="24"/>
+          <w:szCs w:val="24"/>
+        </w:rPr>
+        <w:t>wordpress</w:t>
+      </w:r>
+      <w:proofErr w:type="spellEnd"/>
+      <w:r>
+        <w:rPr>
+          <w:color w:val="1F3864" w:themeColor="accent1" w:themeShade="80"/>
+          <w:sz w:val="24"/>
+          <w:szCs w:val="24"/>
+        </w:rPr>
+        <w:t xml:space="preserve">” en caso contrario dará error al intentar acceder.(usuario : </w:t>
+      </w:r>
+      <w:proofErr w:type="spellStart"/>
+      <w:r>
+        <w:rPr>
+          <w:color w:val="1F3864" w:themeColor="accent1" w:themeShade="80"/>
+          <w:sz w:val="24"/>
+          <w:szCs w:val="24"/>
+        </w:rPr>
+        <w:t>ro</w:t>
+      </w:r>
+      <w:bookmarkStart w:id="0" w:name="_GoBack"/>
+      <w:bookmarkEnd w:id="0"/>
+      <w:r>
+        <w:rPr>
+          <w:color w:val="1F3864" w:themeColor="accent1" w:themeShade="80"/>
+          <w:sz w:val="24"/>
+          <w:szCs w:val="24"/>
+        </w:rPr>
+        <w:t>ot</w:t>
+      </w:r>
+      <w:proofErr w:type="spellEnd"/>
+      <w:r>
+        <w:rPr>
+          <w:color w:val="1F3864" w:themeColor="accent1" w:themeShade="80"/>
+          <w:sz w:val="24"/>
+          <w:szCs w:val="24"/>
+        </w:rPr>
+        <w:t xml:space="preserve">    </w:t>
+      </w:r>
+      <w:proofErr w:type="spellStart"/>
+      <w:r>
+        <w:rPr>
+          <w:color w:val="1F3864" w:themeColor="accent1" w:themeShade="80"/>
+          <w:sz w:val="24"/>
+          <w:szCs w:val="24"/>
+        </w:rPr>
+        <w:t>pw</w:t>
+      </w:r>
+      <w:proofErr w:type="spellEnd"/>
+      <w:r>
+        <w:rPr>
+          <w:color w:val="1F3864" w:themeColor="accent1" w:themeShade="80"/>
+          <w:sz w:val="24"/>
+          <w:szCs w:val="24"/>
+        </w:rPr>
+        <w:t>: ’’)</w:t>
       </w:r>
     </w:p>
     <w:p>
@@ -1023,8 +1141,6 @@
         </w:rPr>
         <w:t xml:space="preserve"> alguna de las opciones </w:t>
       </w:r>
-      <w:bookmarkStart w:id="0" w:name="_GoBack"/>
-      <w:bookmarkEnd w:id="0"/>
       <w:r>
         <w:rPr>
           <w:color w:val="1F3864" w:themeColor="accent1" w:themeShade="80"/>
@@ -1099,6 +1215,7 @@
           <w:sz w:val="24"/>
           <w:szCs w:val="24"/>
         </w:rPr>
+        <w:lastRenderedPageBreak/>
         <w:t>Listo ,</w:t>
       </w:r>
       <w:proofErr w:type="gramEnd"/>
@@ -1158,7 +1275,6 @@
           <w:sz w:val="24"/>
           <w:szCs w:val="24"/>
         </w:rPr>
-        <w:lastRenderedPageBreak/>
         <w:t xml:space="preserve">Como se realizo la implementación: </w:t>
       </w:r>
     </w:p>
@@ -1445,7 +1561,25 @@
           <w:szCs w:val="24"/>
         </w:rPr>
         <w:tab/>
-        <w:t xml:space="preserve">Así como de igual manera se implemento la librería </w:t>
+        <w:t xml:space="preserve">Así como de igual manera se </w:t>
+      </w:r>
+      <w:proofErr w:type="spellStart"/>
+      <w:r>
+        <w:rPr>
+          <w:color w:val="1F3864" w:themeColor="accent1" w:themeShade="80"/>
+          <w:sz w:val="24"/>
+          <w:szCs w:val="24"/>
+        </w:rPr>
+        <w:t>implemento</w:t>
+      </w:r>
+      <w:proofErr w:type="spellEnd"/>
+      <w:r>
+        <w:rPr>
+          <w:color w:val="1F3864" w:themeColor="accent1" w:themeShade="80"/>
+          <w:sz w:val="24"/>
+          <w:szCs w:val="24"/>
+        </w:rPr>
+        <w:t xml:space="preserve"> la librería </w:t>
       </w:r>
       <w:proofErr w:type="spellStart"/>
       <w:r>

</xml_diff>